<commit_message>
Gerçek Zamanlı Sistemler Proje
</commit_message>
<xml_diff>
--- a/Proje Raporu.docx
+++ b/Proje Raporu.docx
@@ -169,8 +169,6 @@
         </w:rPr>
         <w:t>(TOPRAĞIN NEM DEĞERİNE GÖRE MOTORUN ÇALIŞMASI VE ORTAMIN SICAKLIĞININ ALINMASI)</w:t>
       </w:r>
-      <w:bookmarkStart w:id="0" w:name="_GoBack"/>
-      <w:bookmarkEnd w:id="0"/>
     </w:p>
     <w:p>
       <w:pPr>
@@ -546,11 +544,21 @@
                 <w:b/>
               </w:rPr>
             </w:pPr>
+            <w:proofErr w:type="spellStart"/>
+            <w:proofErr w:type="gramStart"/>
             <w:r>
               <w:rPr>
                 <w:b/>
               </w:rPr>
-              <w:t>Yrd.Doç.Dr.</w:t>
+              <w:t>Yrd.Doç.Dr</w:t>
+            </w:r>
+            <w:proofErr w:type="spellEnd"/>
+            <w:proofErr w:type="gramEnd"/>
+            <w:r>
+              <w:rPr>
+                <w:b/>
+              </w:rPr>
+              <w:t>.</w:t>
             </w:r>
             <w:r>
               <w:rPr>
@@ -585,30 +593,28 @@
     </w:tbl>
     <w:p>
       <w:pPr>
+        <w:spacing w:before="120"/>
+        <w:jc w:val="center"/>
+        <w:rPr>
+          <w:sz w:val="22"/>
+          <w:lang w:val="de-DE"/>
+        </w:rPr>
+      </w:pPr>
+      <w:r>
         <w:rPr>
           <w:b/>
           <w:sz w:val="26"/>
           <w:szCs w:val="26"/>
         </w:rPr>
-      </w:pPr>
-    </w:p>
-    <w:p>
-      <w:pPr>
-        <w:spacing w:before="120"/>
-        <w:jc w:val="center"/>
-        <w:rPr>
-          <w:sz w:val="22"/>
-          <w:lang w:val="de-DE"/>
-        </w:rPr>
-      </w:pPr>
+        <w:t>Aralık</w:t>
+      </w:r>
       <w:r>
         <w:rPr>
           <w:b/>
           <w:sz w:val="26"/>
           <w:szCs w:val="26"/>
         </w:rPr>
-        <w:lastRenderedPageBreak/>
-        <w:t>Aralık</w:t>
+        <w:t xml:space="preserve"> 201</w:t>
       </w:r>
       <w:r>
         <w:rPr>
@@ -616,31 +622,10 @@
           <w:sz w:val="26"/>
           <w:szCs w:val="26"/>
         </w:rPr>
-        <w:t xml:space="preserve"> </w:t>
-      </w:r>
-      <w:r>
-        <w:rPr>
-          <w:b/>
-          <w:sz w:val="26"/>
-          <w:szCs w:val="26"/>
-        </w:rPr>
-        <w:t>201</w:t>
-      </w:r>
-      <w:r>
-        <w:rPr>
-          <w:b/>
-          <w:sz w:val="26"/>
-          <w:szCs w:val="26"/>
-        </w:rPr>
         <w:t>7</w:t>
       </w:r>
-    </w:p>
-    <w:p>
-      <w:pPr>
-        <w:rPr>
-          <w:color w:val="FF0000"/>
-        </w:rPr>
-      </w:pPr>
+      <w:bookmarkStart w:id="0" w:name="_GoBack"/>
+      <w:bookmarkEnd w:id="0"/>
       <w:r>
         <w:rPr>
           <w:sz w:val="48"/>
@@ -697,14 +682,63 @@
         </w:rPr>
       </w:pPr>
       <w:r>
-        <w:t xml:space="preserve">Projemiz toprağın nemini ölçerek belli bir değerin altında olduğu zamanlarda DC motorun çalışmasını sağlayıp sulama görevi görmesini kapsıyor. DC motoru su pompası gibi düşündüğümüzde toprağın nem değeri düşük olduğu zamanlarda motor devreye girerek yine belirlediğimiz nem değerine geldiğinde motorun durma şartını sağlar. Aynı zaman ortamın sıcaklık değerlerini de alarak led yakma işlemi yapıldı ve ortamın sıcaklığını da bu şekilde takip etmemiz sağlandı. Daha çok çim sulama alanlarında kullanılacak bu proje sulama miktarını yeterince doğru şekilde ayarlamamızı sağlayarak gereksiz su kullanımını önlemiş oldu. </w:t>
-      </w:r>
-      <w:r>
-        <w:rPr>
-          <w:color w:val="111111"/>
-          <w:shd w:val="clear" w:color="auto" w:fill="FFFFFF"/>
-        </w:rPr>
-        <w:t>Arduino dan gelen nem değerlerinin ve sıcaklık değerlerinin Visual Studio(c#) aracığıyla SQL Server veritabanına kaydedilmesi amaçlanmıştır. Aynı zamanda görsel olarak veriler grafik ile gösterilmesi amaçlanmıştır.</w:t>
+        <w:t xml:space="preserve">Projemiz toprağın nemini ölçerek belli bir değerin altında olduğu zamanlarda DC motorun çalışmasını sağlayıp sulama görevi görmesini kapsıyor. DC motoru su pompası gibi düşündüğümüzde toprağın nem değeri düşük olduğu zamanlarda motor devreye girerek yine belirlediğimiz nem değerine geldiğinde motorun durma şartını sağlar. Aynı zaman ortamın sıcaklık değerlerini de alarak </w:t>
+      </w:r>
+      <w:proofErr w:type="spellStart"/>
+      <w:r>
+        <w:t>led</w:t>
+      </w:r>
+      <w:proofErr w:type="spellEnd"/>
+      <w:r>
+        <w:t xml:space="preserve"> yakma işlemi yapıldı ve ortamın sıcaklığını da bu şekilde takip etmemiz sağlandı. Daha çok çim sulama alanlarında kullanılacak bu proje sulama miktarını yeterince doğru şekilde ayarlamamızı sağlayarak gereksiz su kullanımını önlemiş oldu. </w:t>
+      </w:r>
+      <w:proofErr w:type="spellStart"/>
+      <w:r>
+        <w:rPr>
+          <w:color w:val="111111"/>
+          <w:shd w:val="clear" w:color="auto" w:fill="FFFFFF"/>
+        </w:rPr>
+        <w:t>Arduino</w:t>
+      </w:r>
+      <w:proofErr w:type="spellEnd"/>
+      <w:r>
+        <w:rPr>
+          <w:color w:val="111111"/>
+          <w:shd w:val="clear" w:color="auto" w:fill="FFFFFF"/>
+        </w:rPr>
+        <w:t xml:space="preserve"> dan gelen nem değerlerinin ve sıcaklık değerlerinin Visual </w:t>
+      </w:r>
+      <w:proofErr w:type="spellStart"/>
+      <w:r>
+        <w:rPr>
+          <w:color w:val="111111"/>
+          <w:shd w:val="clear" w:color="auto" w:fill="FFFFFF"/>
+        </w:rPr>
+        <w:t>Studio</w:t>
+      </w:r>
+      <w:proofErr w:type="spellEnd"/>
+      <w:r>
+        <w:rPr>
+          <w:color w:val="111111"/>
+          <w:shd w:val="clear" w:color="auto" w:fill="FFFFFF"/>
+        </w:rPr>
+        <w:t xml:space="preserve">(c#) aracığıyla SQL Server </w:t>
+      </w:r>
+      <w:proofErr w:type="spellStart"/>
+      <w:r>
+        <w:rPr>
+          <w:color w:val="111111"/>
+          <w:shd w:val="clear" w:color="auto" w:fill="FFFFFF"/>
+        </w:rPr>
+        <w:t>veritabanına</w:t>
+      </w:r>
+      <w:proofErr w:type="spellEnd"/>
+      <w:r>
+        <w:rPr>
+          <w:color w:val="111111"/>
+          <w:shd w:val="clear" w:color="auto" w:fill="FFFFFF"/>
+        </w:rPr>
+        <w:t xml:space="preserve"> kaydedilmesi amaçlanmıştır. Aynı zamanda görsel olarak veriler grafik ile gösterilmesi amaçlanmıştır.</w:t>
       </w:r>
     </w:p>
     <w:p>
@@ -790,9 +824,11 @@
       <w:pPr>
         <w:jc w:val="both"/>
       </w:pPr>
+      <w:proofErr w:type="spellStart"/>
       <w:r>
         <w:t>Ardunio</w:t>
       </w:r>
+      <w:proofErr w:type="spellEnd"/>
       <w:r>
         <w:t xml:space="preserve"> Mega 2560</w:t>
       </w:r>
@@ -810,8 +846,13 @@
         <w:jc w:val="both"/>
       </w:pPr>
       <w:r>
-        <w:t>Toprak Nem Sensörü</w:t>
-      </w:r>
+        <w:t xml:space="preserve">Toprak Nem </w:t>
+      </w:r>
+      <w:proofErr w:type="spellStart"/>
+      <w:r>
+        <w:t>Sensörü</w:t>
+      </w:r>
+      <w:proofErr w:type="spellEnd"/>
     </w:p>
     <w:p>
       <w:pPr>
@@ -836,8 +877,16 @@
         <w:rPr>
           <w:color w:val="111111"/>
         </w:rPr>
-        <w:t>500 Ω  Potansiyometre</w:t>
-      </w:r>
+        <w:t xml:space="preserve">500 Ω  </w:t>
+      </w:r>
+      <w:proofErr w:type="spellStart"/>
+      <w:r>
+        <w:rPr>
+          <w:color w:val="111111"/>
+        </w:rPr>
+        <w:t>Potansiyometre</w:t>
+      </w:r>
+      <w:proofErr w:type="spellEnd"/>
     </w:p>
     <w:p>
       <w:pPr>
@@ -877,12 +926,14 @@
           <w:color w:val="111111"/>
         </w:rPr>
       </w:pPr>
+      <w:proofErr w:type="spellStart"/>
       <w:r>
         <w:rPr>
           <w:color w:val="111111"/>
         </w:rPr>
         <w:t>Breadboard</w:t>
       </w:r>
+      <w:proofErr w:type="spellEnd"/>
     </w:p>
     <w:p>
       <w:pPr>
@@ -917,7 +968,21 @@
         <w:rPr>
           <w:color w:val="111111"/>
         </w:rPr>
-        <w:t>Erkek erkek ve dişi erkek kablo.</w:t>
+        <w:t xml:space="preserve">Erkek </w:t>
+      </w:r>
+      <w:proofErr w:type="spellStart"/>
+      <w:r>
+        <w:rPr>
+          <w:color w:val="111111"/>
+        </w:rPr>
+        <w:t>erkek</w:t>
+      </w:r>
+      <w:proofErr w:type="spellEnd"/>
+      <w:r>
+        <w:rPr>
+          <w:color w:val="111111"/>
+        </w:rPr>
+        <w:t xml:space="preserve"> ve dişi erkek kablo.</w:t>
       </w:r>
     </w:p>
     <w:p>
@@ -939,14 +1004,25 @@
           <w:szCs w:val="28"/>
         </w:rPr>
       </w:pPr>
-      <w:r>
-        <w:rPr>
-          <w:b/>
-          <w:color w:val="111111"/>
-          <w:sz w:val="28"/>
-          <w:szCs w:val="28"/>
-        </w:rPr>
-        <w:t>Ardunio Mega 2560</w:t>
+      <w:proofErr w:type="spellStart"/>
+      <w:r>
+        <w:rPr>
+          <w:b/>
+          <w:color w:val="111111"/>
+          <w:sz w:val="28"/>
+          <w:szCs w:val="28"/>
+        </w:rPr>
+        <w:t>Ardunio</w:t>
+      </w:r>
+      <w:proofErr w:type="spellEnd"/>
+      <w:r>
+        <w:rPr>
+          <w:b/>
+          <w:color w:val="111111"/>
+          <w:sz w:val="28"/>
+          <w:szCs w:val="28"/>
+        </w:rPr>
+        <w:t xml:space="preserve"> Mega 2560</w:t>
       </w:r>
       <w:r>
         <w:rPr>
@@ -1017,7 +1093,7 @@
             <v:path o:extrusionok="f" gradientshapeok="t" o:connecttype="rect"/>
             <o:lock v:ext="edit" aspectratio="t"/>
           </v:shapetype>
-          <v:shape id="_x0000_i1025" type="#_x0000_t75" style="width:211.5pt;height:134.5pt">
+          <v:shape id="_x0000_i1025" type="#_x0000_t75" style="width:211.8pt;height:134.4pt">
             <v:imagedata r:id="rId7" o:title="indir"/>
           </v:shape>
         </w:pict>
@@ -1025,34 +1101,51 @@
     </w:p>
     <w:p>
       <w:r>
-        <w:t>Şekil-1(Ardunio Mega 2560)</w:t>
-      </w:r>
-    </w:p>
-    <w:p>
-      <w:pPr>
-        <w:jc w:val="both"/>
-        <w:rPr>
-          <w:b/>
-          <w:color w:val="111111"/>
-          <w:sz w:val="28"/>
-          <w:szCs w:val="28"/>
-        </w:rPr>
-      </w:pPr>
-    </w:p>
-    <w:p>
-      <w:pPr>
-        <w:jc w:val="both"/>
-        <w:rPr>
-          <w:b/>
-          <w:color w:val="111111"/>
-        </w:rPr>
-      </w:pPr>
+        <w:t>Şekil-1(</w:t>
+      </w:r>
+      <w:proofErr w:type="spellStart"/>
+      <w:r>
+        <w:t>Ardunio</w:t>
+      </w:r>
+      <w:proofErr w:type="spellEnd"/>
+      <w:r>
+        <w:t xml:space="preserve"> Mega 2560)</w:t>
+      </w:r>
+    </w:p>
+    <w:p>
+      <w:pPr>
+        <w:jc w:val="both"/>
+        <w:rPr>
+          <w:b/>
+          <w:color w:val="111111"/>
+          <w:sz w:val="28"/>
+          <w:szCs w:val="28"/>
+        </w:rPr>
+      </w:pPr>
+    </w:p>
+    <w:p>
+      <w:pPr>
+        <w:jc w:val="both"/>
+        <w:rPr>
+          <w:b/>
+          <w:color w:val="111111"/>
+        </w:rPr>
+      </w:pPr>
+      <w:proofErr w:type="spellStart"/>
       <w:r>
         <w:rPr>
           <w:color w:val="222222"/>
           <w:shd w:val="clear" w:color="auto" w:fill="FFFFFF"/>
         </w:rPr>
-        <w:t>Arduino </w:t>
+        <w:t>Arduino</w:t>
+      </w:r>
+      <w:proofErr w:type="spellEnd"/>
+      <w:r>
+        <w:rPr>
+          <w:color w:val="222222"/>
+          <w:shd w:val="clear" w:color="auto" w:fill="FFFFFF"/>
+        </w:rPr>
+        <w:t> </w:t>
       </w:r>
       <w:r>
         <w:rPr>
@@ -1068,47 +1161,181 @@
           <w:color w:val="222222"/>
           <w:shd w:val="clear" w:color="auto" w:fill="FFFFFF"/>
         </w:rPr>
-        <w:t xml:space="preserve"> ATmega2560 (datasheet) tabanlı bir Arduino kartıdır. 54 dijital I/O pini vardır. Bunların 14 tanesi PWM çıkışı olarak kullanıabilir. 16 analog girişi, 4 UART (serial </w:t>
-      </w:r>
+        <w:t> ATmega2560 (</w:t>
+      </w:r>
+      <w:proofErr w:type="spellStart"/>
       <w:r>
         <w:rPr>
           <w:color w:val="222222"/>
           <w:shd w:val="clear" w:color="auto" w:fill="FFFFFF"/>
         </w:rPr>
+        <w:t>datasheet</w:t>
+      </w:r>
+      <w:proofErr w:type="spellEnd"/>
+      <w:r>
+        <w:rPr>
+          <w:color w:val="222222"/>
+          <w:shd w:val="clear" w:color="auto" w:fill="FFFFFF"/>
+        </w:rPr>
+        <w:t xml:space="preserve">) tabanlı bir </w:t>
+      </w:r>
+      <w:proofErr w:type="spellStart"/>
+      <w:r>
+        <w:rPr>
+          <w:color w:val="222222"/>
+          <w:shd w:val="clear" w:color="auto" w:fill="FFFFFF"/>
+        </w:rPr>
+        <w:t>Arduino</w:t>
+      </w:r>
+      <w:proofErr w:type="spellEnd"/>
+      <w:r>
+        <w:rPr>
+          <w:color w:val="222222"/>
+          <w:shd w:val="clear" w:color="auto" w:fill="FFFFFF"/>
+        </w:rPr>
+        <w:t xml:space="preserve"> kartıdır. 54 dijital I/O </w:t>
+      </w:r>
+      <w:proofErr w:type="spellStart"/>
+      <w:r>
+        <w:rPr>
+          <w:color w:val="222222"/>
+          <w:shd w:val="clear" w:color="auto" w:fill="FFFFFF"/>
+        </w:rPr>
+        <w:t>pini</w:t>
+      </w:r>
+      <w:proofErr w:type="spellEnd"/>
+      <w:r>
+        <w:rPr>
+          <w:color w:val="222222"/>
+          <w:shd w:val="clear" w:color="auto" w:fill="FFFFFF"/>
+        </w:rPr>
+        <w:t xml:space="preserve"> vardır. Bunların 14 tanesi PWM çıkışı olarak </w:t>
+      </w:r>
+      <w:proofErr w:type="spellStart"/>
+      <w:r>
+        <w:rPr>
+          <w:color w:val="222222"/>
+          <w:shd w:val="clear" w:color="auto" w:fill="FFFFFF"/>
+        </w:rPr>
+        <w:t>kullanıabilir</w:t>
+      </w:r>
+      <w:proofErr w:type="spellEnd"/>
+      <w:r>
+        <w:rPr>
+          <w:color w:val="222222"/>
+          <w:shd w:val="clear" w:color="auto" w:fill="FFFFFF"/>
+        </w:rPr>
+        <w:t>. 16 analog girişi, 4 UART (</w:t>
+      </w:r>
+      <w:proofErr w:type="spellStart"/>
+      <w:r>
+        <w:rPr>
+          <w:color w:val="222222"/>
+          <w:shd w:val="clear" w:color="auto" w:fill="FFFFFF"/>
+        </w:rPr>
+        <w:t>serial</w:t>
+      </w:r>
+      <w:proofErr w:type="spellEnd"/>
+      <w:r>
+        <w:rPr>
+          <w:color w:val="222222"/>
+          <w:shd w:val="clear" w:color="auto" w:fill="FFFFFF"/>
+        </w:rPr>
+        <w:t xml:space="preserve"> </w:t>
+      </w:r>
+      <w:r>
+        <w:rPr>
+          <w:color w:val="222222"/>
+          <w:shd w:val="clear" w:color="auto" w:fill="FFFFFF"/>
+        </w:rPr>
         <w:lastRenderedPageBreak/>
-        <w:t>port), 16 MHz kristal osilatörü, USB bağlantısı, adaptör girişi, ICSP çıkışı ve bir reset butonu vardır.</w:t>
-      </w:r>
-    </w:p>
-    <w:p>
-      <w:pPr>
-        <w:jc w:val="both"/>
-        <w:rPr>
-          <w:b/>
-          <w:color w:val="111111"/>
-          <w:sz w:val="28"/>
-          <w:szCs w:val="28"/>
-        </w:rPr>
-      </w:pPr>
-    </w:p>
-    <w:p>
-      <w:pPr>
-        <w:jc w:val="both"/>
-        <w:rPr>
-          <w:b/>
-          <w:color w:val="111111"/>
-          <w:sz w:val="28"/>
-          <w:szCs w:val="28"/>
-        </w:rPr>
-      </w:pPr>
-      <w:r>
-        <w:rPr>
-          <w:b/>
-          <w:color w:val="111111"/>
-          <w:sz w:val="28"/>
-          <w:szCs w:val="28"/>
-        </w:rPr>
-        <w:t>Toprak Nem Sensörü :</w:t>
-      </w:r>
+        <w:t xml:space="preserve">port), 16 MHz kristal </w:t>
+      </w:r>
+      <w:proofErr w:type="spellStart"/>
+      <w:r>
+        <w:rPr>
+          <w:color w:val="222222"/>
+          <w:shd w:val="clear" w:color="auto" w:fill="FFFFFF"/>
+        </w:rPr>
+        <w:t>osilatörü</w:t>
+      </w:r>
+      <w:proofErr w:type="spellEnd"/>
+      <w:r>
+        <w:rPr>
+          <w:color w:val="222222"/>
+          <w:shd w:val="clear" w:color="auto" w:fill="FFFFFF"/>
+        </w:rPr>
+        <w:t xml:space="preserve">, USB bağlantısı, adaptör girişi, ICSP çıkışı ve bir </w:t>
+      </w:r>
+      <w:proofErr w:type="spellStart"/>
+      <w:r>
+        <w:rPr>
+          <w:color w:val="222222"/>
+          <w:shd w:val="clear" w:color="auto" w:fill="FFFFFF"/>
+        </w:rPr>
+        <w:t>reset</w:t>
+      </w:r>
+      <w:proofErr w:type="spellEnd"/>
+      <w:r>
+        <w:rPr>
+          <w:color w:val="222222"/>
+          <w:shd w:val="clear" w:color="auto" w:fill="FFFFFF"/>
+        </w:rPr>
+        <w:t xml:space="preserve"> butonu vardır.</w:t>
+      </w:r>
+    </w:p>
+    <w:p>
+      <w:pPr>
+        <w:jc w:val="both"/>
+        <w:rPr>
+          <w:b/>
+          <w:color w:val="111111"/>
+          <w:sz w:val="28"/>
+          <w:szCs w:val="28"/>
+        </w:rPr>
+      </w:pPr>
+    </w:p>
+    <w:p>
+      <w:pPr>
+        <w:jc w:val="both"/>
+        <w:rPr>
+          <w:b/>
+          <w:color w:val="111111"/>
+          <w:sz w:val="28"/>
+          <w:szCs w:val="28"/>
+        </w:rPr>
+      </w:pPr>
+      <w:r>
+        <w:rPr>
+          <w:b/>
+          <w:color w:val="111111"/>
+          <w:sz w:val="28"/>
+          <w:szCs w:val="28"/>
+        </w:rPr>
+        <w:t xml:space="preserve">Toprak Nem </w:t>
+      </w:r>
+      <w:proofErr w:type="spellStart"/>
+      <w:proofErr w:type="gramStart"/>
+      <w:r>
+        <w:rPr>
+          <w:b/>
+          <w:color w:val="111111"/>
+          <w:sz w:val="28"/>
+          <w:szCs w:val="28"/>
+        </w:rPr>
+        <w:t>Sensörü</w:t>
+      </w:r>
+      <w:proofErr w:type="spellEnd"/>
+      <w:r>
+        <w:rPr>
+          <w:b/>
+          <w:color w:val="111111"/>
+          <w:sz w:val="28"/>
+          <w:szCs w:val="28"/>
+        </w:rPr>
+        <w:t xml:space="preserve"> :</w:t>
+      </w:r>
+      <w:proofErr w:type="gramEnd"/>
     </w:p>
     <w:p>
       <w:pPr>
@@ -1127,7 +1354,7 @@
       </w:pPr>
       <w:r>
         <w:pict>
-          <v:shape id="_x0000_i1026" type="#_x0000_t75" style="width:173pt;height:173pt">
+          <v:shape id="_x0000_i1026" type="#_x0000_t75" style="width:172.8pt;height:172.8pt">
             <v:imagedata r:id="rId8" o:title="0BwauuOr73ryPaUNZWndXNEhISlk-500x500"/>
           </v:shape>
         </w:pict>
@@ -1135,7 +1362,15 @@
     </w:p>
     <w:p>
       <w:r>
-        <w:t>Şekil-2(Toprak Nem Sensörü)</w:t>
+        <w:t xml:space="preserve">Şekil-2(Toprak Nem </w:t>
+      </w:r>
+      <w:proofErr w:type="spellStart"/>
+      <w:r>
+        <w:t>Sensörü</w:t>
+      </w:r>
+      <w:proofErr w:type="spellEnd"/>
+      <w:r>
+        <w:t>)</w:t>
       </w:r>
     </w:p>
     <w:p>
@@ -1162,7 +1397,21 @@
         <w:rPr>
           <w:color w:val="111111"/>
         </w:rPr>
-        <w:t xml:space="preserve">Bu sensör </w:t>
+        <w:t xml:space="preserve">Bu </w:t>
+      </w:r>
+      <w:proofErr w:type="spellStart"/>
+      <w:r>
+        <w:rPr>
+          <w:color w:val="111111"/>
+        </w:rPr>
+        <w:t>sensör</w:t>
+      </w:r>
+      <w:proofErr w:type="spellEnd"/>
+      <w:r>
+        <w:rPr>
+          <w:color w:val="111111"/>
+        </w:rPr>
+        <w:t xml:space="preserve"> </w:t>
       </w:r>
       <w:r>
         <w:rPr>
@@ -1201,14 +1450,35 @@
           <w:szCs w:val="28"/>
         </w:rPr>
       </w:pPr>
-      <w:r>
-        <w:rPr>
-          <w:b/>
-          <w:color w:val="111111"/>
-          <w:sz w:val="28"/>
-          <w:szCs w:val="28"/>
-        </w:rPr>
-        <w:t xml:space="preserve">Dc Motor </w:t>
+      <w:proofErr w:type="spellStart"/>
+      <w:r>
+        <w:rPr>
+          <w:b/>
+          <w:color w:val="111111"/>
+          <w:sz w:val="28"/>
+          <w:szCs w:val="28"/>
+        </w:rPr>
+        <w:t>Dc</w:t>
+      </w:r>
+      <w:proofErr w:type="spellEnd"/>
+      <w:r>
+        <w:rPr>
+          <w:b/>
+          <w:color w:val="111111"/>
+          <w:sz w:val="28"/>
+          <w:szCs w:val="28"/>
+        </w:rPr>
+        <w:t xml:space="preserve"> </w:t>
+      </w:r>
+      <w:proofErr w:type="gramStart"/>
+      <w:r>
+        <w:rPr>
+          <w:b/>
+          <w:color w:val="111111"/>
+          <w:sz w:val="28"/>
+          <w:szCs w:val="28"/>
+        </w:rPr>
+        <w:t xml:space="preserve">Motor </w:t>
       </w:r>
       <w:r>
         <w:rPr>
@@ -1219,6 +1489,7 @@
         </w:rPr>
         <w:t>:</w:t>
       </w:r>
+      <w:proofErr w:type="gramEnd"/>
     </w:p>
     <w:p>
       <w:pPr>
@@ -1249,7 +1520,7 @@
           <w:szCs w:val="28"/>
         </w:rPr>
         <w:pict>
-          <v:shape id="_x0000_i1027" type="#_x0000_t75" style="width:194.5pt;height:146pt">
+          <v:shape id="_x0000_i1027" type="#_x0000_t75" style="width:194.4pt;height:145.8pt">
             <v:imagedata r:id="rId9" o:title="indir (1)"/>
           </v:shape>
         </w:pict>
@@ -1305,7 +1576,16 @@
           <w:sz w:val="28"/>
           <w:szCs w:val="28"/>
         </w:rPr>
-        <w:t xml:space="preserve"> LCD Ekranı</w:t>
+        <w:t xml:space="preserve"> LCD </w:t>
+      </w:r>
+      <w:proofErr w:type="gramStart"/>
+      <w:r>
+        <w:rPr>
+          <w:b/>
+          <w:sz w:val="28"/>
+          <w:szCs w:val="28"/>
+        </w:rPr>
+        <w:t>Ekranı</w:t>
       </w:r>
       <w:r>
         <w:rPr>
@@ -1315,6 +1595,7 @@
         </w:rPr>
         <w:t xml:space="preserve"> :</w:t>
       </w:r>
+      <w:proofErr w:type="gramEnd"/>
     </w:p>
     <w:p>
       <w:pPr>
@@ -1343,7 +1624,7 @@
         </w:rPr>
         <w:lastRenderedPageBreak/>
         <w:pict>
-          <v:shape id="_x0000_i1028" type="#_x0000_t75" style="width:251.5pt;height:113pt">
+          <v:shape id="_x0000_i1028" type="#_x0000_t75" style="width:251.4pt;height:112.8pt">
             <v:imagedata r:id="rId10" o:title="images"/>
           </v:shape>
         </w:pict>
@@ -1401,8 +1682,19 @@
           <w:sz w:val="28"/>
           <w:szCs w:val="28"/>
         </w:rPr>
-        <w:t xml:space="preserve"> Ω  Potansiyometre</w:t>
-      </w:r>
+        <w:t xml:space="preserve"> Ω  </w:t>
+      </w:r>
+      <w:proofErr w:type="spellStart"/>
+      <w:r>
+        <w:rPr>
+          <w:b/>
+          <w:color w:val="111111"/>
+          <w:sz w:val="28"/>
+          <w:szCs w:val="28"/>
+        </w:rPr>
+        <w:t>Potansiyometre</w:t>
+      </w:r>
+      <w:proofErr w:type="spellEnd"/>
       <w:r>
         <w:rPr>
           <w:b/>
@@ -1444,7 +1736,7 @@
           <w:szCs w:val="28"/>
         </w:rPr>
         <w:pict>
-          <v:shape id="_x0000_i1029" type="#_x0000_t75" style="width:161pt;height:161pt">
+          <v:shape id="_x0000_i1029" type="#_x0000_t75" style="width:160.8pt;height:160.8pt">
             <v:imagedata r:id="rId11" o:title="675373_BB_00_FB"/>
           </v:shape>
         </w:pict>
@@ -1452,7 +1744,15 @@
     </w:p>
     <w:p>
       <w:r>
-        <w:t>Şekil-5(Potansiyometre)</w:t>
+        <w:t>Şekil-5(</w:t>
+      </w:r>
+      <w:proofErr w:type="spellStart"/>
+      <w:r>
+        <w:t>Potansiyometre</w:t>
+      </w:r>
+      <w:proofErr w:type="spellEnd"/>
+      <w:r>
+        <w:t>)</w:t>
       </w:r>
     </w:p>
     <w:p>
@@ -1497,7 +1797,27 @@
           <w:sz w:val="28"/>
           <w:szCs w:val="28"/>
         </w:rPr>
-        <w:t>Dht11 Isı Ve Nem Sensör Kartı:</w:t>
+        <w:t xml:space="preserve">Dht11 Isı Ve Nem </w:t>
+      </w:r>
+      <w:proofErr w:type="spellStart"/>
+      <w:r>
+        <w:rPr>
+          <w:b/>
+          <w:color w:val="111111"/>
+          <w:sz w:val="28"/>
+          <w:szCs w:val="28"/>
+        </w:rPr>
+        <w:t>Sensör</w:t>
+      </w:r>
+      <w:proofErr w:type="spellEnd"/>
+      <w:r>
+        <w:rPr>
+          <w:b/>
+          <w:color w:val="111111"/>
+          <w:sz w:val="28"/>
+          <w:szCs w:val="28"/>
+        </w:rPr>
+        <w:t xml:space="preserve"> Kartı:</w:t>
       </w:r>
     </w:p>
     <w:p>
@@ -1531,7 +1851,7 @@
           <w:szCs w:val="28"/>
         </w:rPr>
         <w:pict>
-          <v:shape id="_x0000_i1030" type="#_x0000_t75" style="width:157pt;height:157pt">
+          <v:shape id="_x0000_i1030" type="#_x0000_t75" style="width:157.2pt;height:157.2pt">
             <v:imagedata r:id="rId12" o:title="s-l300"/>
           </v:shape>
         </w:pict>
@@ -1539,7 +1859,15 @@
     </w:p>
     <w:p>
       <w:r>
-        <w:t>Şekil-6(Dht11 Isı Ve Nem Sensör Kartı)</w:t>
+        <w:t xml:space="preserve">Şekil-6(Dht11 Isı Ve Nem </w:t>
+      </w:r>
+      <w:proofErr w:type="spellStart"/>
+      <w:r>
+        <w:t>Sensör</w:t>
+      </w:r>
+      <w:proofErr w:type="spellEnd"/>
+      <w:r>
+        <w:t xml:space="preserve"> Kartı)</w:t>
       </w:r>
     </w:p>
     <w:p>
@@ -1579,21 +1907,85 @@
           <w:color w:val="222222"/>
           <w:shd w:val="clear" w:color="auto" w:fill="FFFFFF"/>
         </w:rPr>
-        <w:t xml:space="preserve"> sensörü bulunan, </w:t>
-      </w:r>
+        <w:t> </w:t>
+      </w:r>
+      <w:proofErr w:type="spellStart"/>
       <w:r>
         <w:rPr>
           <w:color w:val="222222"/>
           <w:shd w:val="clear" w:color="auto" w:fill="FFFFFF"/>
         </w:rPr>
-        <w:t xml:space="preserve">bağlantıları çekilip breadboard </w:t>
-      </w:r>
+        <w:t>sensörü</w:t>
+      </w:r>
+      <w:proofErr w:type="spellEnd"/>
       <w:r>
         <w:rPr>
           <w:color w:val="222222"/>
           <w:shd w:val="clear" w:color="auto" w:fill="FFFFFF"/>
         </w:rPr>
-        <w:t>veya farklı kullanımlar için kolaylaştıtılmış hale sokulmuş modüldür.</w:t>
+        <w:t xml:space="preserve"> bulunan, </w:t>
+      </w:r>
+      <w:r>
+        <w:rPr>
+          <w:color w:val="222222"/>
+          <w:shd w:val="clear" w:color="auto" w:fill="FFFFFF"/>
+        </w:rPr>
+        <w:t xml:space="preserve">bağlantıları çekilip </w:t>
+      </w:r>
+      <w:proofErr w:type="spellStart"/>
+      <w:r>
+        <w:rPr>
+          <w:color w:val="222222"/>
+          <w:shd w:val="clear" w:color="auto" w:fill="FFFFFF"/>
+        </w:rPr>
+        <w:t>breadboard</w:t>
+      </w:r>
+      <w:proofErr w:type="spellEnd"/>
+      <w:r>
+        <w:rPr>
+          <w:color w:val="222222"/>
+          <w:shd w:val="clear" w:color="auto" w:fill="FFFFFF"/>
+        </w:rPr>
+        <w:t xml:space="preserve"> </w:t>
+      </w:r>
+      <w:r>
+        <w:rPr>
+          <w:color w:val="222222"/>
+          <w:shd w:val="clear" w:color="auto" w:fill="FFFFFF"/>
+        </w:rPr>
+        <w:t xml:space="preserve">veya farklı kullanımlar için </w:t>
+      </w:r>
+      <w:proofErr w:type="spellStart"/>
+      <w:r>
+        <w:rPr>
+          <w:color w:val="222222"/>
+          <w:shd w:val="clear" w:color="auto" w:fill="FFFFFF"/>
+        </w:rPr>
+        <w:t>kolaylaştıtılmış</w:t>
+      </w:r>
+      <w:proofErr w:type="spellEnd"/>
+      <w:r>
+        <w:rPr>
+          <w:color w:val="222222"/>
+          <w:shd w:val="clear" w:color="auto" w:fill="FFFFFF"/>
+        </w:rPr>
+        <w:t xml:space="preserve"> hale sokulmuş </w:t>
+      </w:r>
+      <w:proofErr w:type="gramStart"/>
+      <w:r>
+        <w:rPr>
+          <w:color w:val="222222"/>
+          <w:shd w:val="clear" w:color="auto" w:fill="FFFFFF"/>
+        </w:rPr>
+        <w:t>modüldür</w:t>
+      </w:r>
+      <w:proofErr w:type="gramEnd"/>
+      <w:r>
+        <w:rPr>
+          <w:color w:val="222222"/>
+          <w:shd w:val="clear" w:color="auto" w:fill="FFFFFF"/>
+        </w:rPr>
+        <w:t>.</w:t>
       </w:r>
       <w:r>
         <w:rPr>
@@ -1641,7 +2033,17 @@
           <w:sz w:val="28"/>
           <w:szCs w:val="28"/>
         </w:rPr>
-        <w:t>L298N Motor Sürücüsü</w:t>
+        <w:t xml:space="preserve">L298N Motor </w:t>
+      </w:r>
+      <w:proofErr w:type="gramStart"/>
+      <w:r>
+        <w:rPr>
+          <w:b/>
+          <w:color w:val="111111"/>
+          <w:sz w:val="28"/>
+          <w:szCs w:val="28"/>
+        </w:rPr>
+        <w:t>Sürücüsü</w:t>
       </w:r>
       <w:r>
         <w:rPr>
@@ -1652,6 +2054,7 @@
         </w:rPr>
         <w:t xml:space="preserve"> :</w:t>
       </w:r>
+      <w:proofErr w:type="gramEnd"/>
     </w:p>
     <w:p>
       <w:pPr>
@@ -1684,7 +2087,7 @@
           <w:szCs w:val="28"/>
         </w:rPr>
         <w:pict>
-          <v:shape id="_x0000_i1031" type="#_x0000_t75" style="width:168.5pt;height:168.5pt">
+          <v:shape id="_x0000_i1031" type="#_x0000_t75" style="width:168.6pt;height:168.6pt">
             <v:imagedata r:id="rId13" o:title="pr_01_49"/>
           </v:shape>
         </w:pict>
@@ -1738,7 +2141,23 @@
           <w:color w:val="222222"/>
           <w:shd w:val="clear" w:color="auto" w:fill="FFFFFF"/>
         </w:rPr>
-        <w:t> motor sürücü entegresi kullanılmıştır. Sumo, mini sumo, çizgi izleyen robotlarda ve çok çeşitli motor kontrol uygulamalarında kullanılabilir</w:t>
+        <w:t xml:space="preserve"> motor sürücü </w:t>
+      </w:r>
+      <w:proofErr w:type="gramStart"/>
+      <w:r>
+        <w:rPr>
+          <w:color w:val="222222"/>
+          <w:shd w:val="clear" w:color="auto" w:fill="FFFFFF"/>
+        </w:rPr>
+        <w:t>entegresi</w:t>
+      </w:r>
+      <w:proofErr w:type="gramEnd"/>
+      <w:r>
+        <w:rPr>
+          <w:color w:val="222222"/>
+          <w:shd w:val="clear" w:color="auto" w:fill="FFFFFF"/>
+        </w:rPr>
+        <w:t xml:space="preserve"> kullanılmıştır. Sumo, mini sumo, çizgi izleyen robotlarda ve çok çeşitli motor kontrol uygulamalarında kullanılabilir</w:t>
       </w:r>
       <w:r>
         <w:rPr>
@@ -1896,7 +2315,18 @@
           <w:szCs w:val="28"/>
           <w:shd w:val="clear" w:color="auto" w:fill="FFFFFF"/>
         </w:rPr>
-        <w:t>Devrenin Kurulmuş Hali</w:t>
+        <w:t xml:space="preserve">Devrenin Kurulmuş </w:t>
+      </w:r>
+      <w:proofErr w:type="gramStart"/>
+      <w:r>
+        <w:rPr>
+          <w:b/>
+          <w:color w:val="111111"/>
+          <w:sz w:val="28"/>
+          <w:szCs w:val="28"/>
+          <w:shd w:val="clear" w:color="auto" w:fill="FFFFFF"/>
+        </w:rPr>
+        <w:t>Hali</w:t>
       </w:r>
       <w:r>
         <w:rPr>
@@ -1908,6 +2338,7 @@
         </w:rPr>
         <w:t xml:space="preserve"> :</w:t>
       </w:r>
+      <w:proofErr w:type="gramEnd"/>
     </w:p>
     <w:p>
       <w:pPr>
@@ -1997,7 +2428,15 @@
     </w:p>
     <w:p>
       <w:r>
-        <w:t>Şekil-9(Sıcaklık değeri 24 derecenin altında ise led yanmaz.)</w:t>
+        <w:t xml:space="preserve">Şekil-9(Sıcaklık değeri 24 derecenin altında ise </w:t>
+      </w:r>
+      <w:proofErr w:type="spellStart"/>
+      <w:r>
+        <w:t>led</w:t>
+      </w:r>
+      <w:proofErr w:type="spellEnd"/>
+      <w:r>
+        <w:t xml:space="preserve"> yanmaz.)</w:t>
       </w:r>
     </w:p>
     <w:p>
@@ -2119,6 +2558,7 @@
           <w:szCs w:val="28"/>
         </w:rPr>
       </w:pPr>
+      <w:proofErr w:type="spellStart"/>
       <w:r>
         <w:rPr>
           <w:b/>
@@ -2128,6 +2568,7 @@
         <w:lastRenderedPageBreak/>
         <w:t>Metod</w:t>
       </w:r>
+      <w:proofErr w:type="spellEnd"/>
     </w:p>
     <w:p>
       <w:pPr>
@@ -2146,13 +2587,57 @@
         <w:t>Ö</w:t>
       </w:r>
       <w:r>
-        <w:t>ncelikle projemiz için gerekli olan malzemeler belirlendi. Yukarıda belirttiğimiz malzeme listesindeki malzemeler temin edildi. Ve datasheetlerine bakarak bağlantı şemasındaki gibi devremiz oluşturuldu. Devremiz kurulduktan sonra gerekli kodları ardunioda yazarak devremizin sıcaklık ve nem değerlerini ölçme işlemi yaptırıldı.</w:t>
-      </w:r>
-      <w:r>
-        <w:t>LCD ekrana ölçülen değerler yazıldı.</w:t>
-      </w:r>
-      <w:r>
-        <w:t xml:space="preserve"> Ölçülen sıcaklık değeri 25 derecenin üstünde ise led yakıldı değil ise sönük kaldı. Toprağın nem değeri yüzde 20 değerinin altında olduğu durumda DC motor su pompası görevi görüp çalıştırıldı ve nem değeri yüzde 20’nin üstüne çıktığında DC motor duraksatıldı.Bu işlemler tamamlandıktan sonra masaüstü uygulaması kısmına geçildi. </w:t>
+        <w:t xml:space="preserve">ncelikle projemiz için gerekli olan malzemeler belirlendi. Yukarıda belirttiğimiz malzeme listesindeki malzemeler temin edildi. Ve </w:t>
+      </w:r>
+      <w:proofErr w:type="spellStart"/>
+      <w:r>
+        <w:t>datasheetlerine</w:t>
+      </w:r>
+      <w:proofErr w:type="spellEnd"/>
+      <w:r>
+        <w:t xml:space="preserve"> bakarak bağlantı şemasındaki gibi devremiz oluşturuldu. Devremiz kurulduktan sonra gerekli kodları </w:t>
+      </w:r>
+      <w:proofErr w:type="spellStart"/>
+      <w:r>
+        <w:t>ardunioda</w:t>
+      </w:r>
+      <w:proofErr w:type="spellEnd"/>
+      <w:r>
+        <w:t xml:space="preserve"> yazarak devremizin sıcaklık ve nem değerlerini ölçme işlemi </w:t>
+      </w:r>
+      <w:proofErr w:type="spellStart"/>
+      <w:proofErr w:type="gramStart"/>
+      <w:r>
+        <w:t>yaptırıldı.</w:t>
+      </w:r>
+      <w:r>
+        <w:t>LCD</w:t>
+      </w:r>
+      <w:proofErr w:type="spellEnd"/>
+      <w:proofErr w:type="gramEnd"/>
+      <w:r>
+        <w:t xml:space="preserve"> ekrana ölçülen değerler yazıldı.</w:t>
+      </w:r>
+      <w:r>
+        <w:t xml:space="preserve"> Ölçülen sıcaklık değeri 25 derecenin üstünde ise </w:t>
+      </w:r>
+      <w:proofErr w:type="spellStart"/>
+      <w:r>
+        <w:t>led</w:t>
+      </w:r>
+      <w:proofErr w:type="spellEnd"/>
+      <w:r>
+        <w:t xml:space="preserve"> yakıldı değil ise sönük kaldı. Toprağın nem değeri yüzde 20 değerinin altında olduğu durumda DC motor su pompası görevi görüp çalıştırıldı ve nem değeri yüzde 20’nin üstüne çıktığında DC motor </w:t>
+      </w:r>
+      <w:proofErr w:type="spellStart"/>
+      <w:proofErr w:type="gramStart"/>
+      <w:r>
+        <w:t>duraksatıldı.Bu</w:t>
+      </w:r>
+      <w:proofErr w:type="spellEnd"/>
+      <w:proofErr w:type="gramEnd"/>
+      <w:r>
+        <w:t xml:space="preserve"> işlemler tamamlandıktan sonra masaüstü uygulaması kısmına geçildi. </w:t>
       </w:r>
       <w:r>
         <w:t xml:space="preserve">LCD ekranda gördüğümüz nem değerlerini </w:t>
@@ -2162,7 +2647,89 @@
           <w:color w:val="111111"/>
           <w:shd w:val="clear" w:color="auto" w:fill="FFFFFF"/>
         </w:rPr>
-        <w:t>Visual Studio(c#)ya yolladık.Yolladığımız bu değerlere göre grafik gösterimi görsel uyguluma oluşturuldu.Ayrıca gelen bu değerler sıcaklık ve nem değerlerini SQL server veritabanına kaydettik.</w:t>
+        <w:t xml:space="preserve">Visual </w:t>
+      </w:r>
+      <w:proofErr w:type="spellStart"/>
+      <w:r>
+        <w:rPr>
+          <w:color w:val="111111"/>
+          <w:shd w:val="clear" w:color="auto" w:fill="FFFFFF"/>
+        </w:rPr>
+        <w:t>Studio</w:t>
+      </w:r>
+      <w:proofErr w:type="spellEnd"/>
+      <w:r>
+        <w:rPr>
+          <w:color w:val="111111"/>
+          <w:shd w:val="clear" w:color="auto" w:fill="FFFFFF"/>
+        </w:rPr>
+        <w:t xml:space="preserve">(c#)ya </w:t>
+      </w:r>
+      <w:proofErr w:type="spellStart"/>
+      <w:proofErr w:type="gramStart"/>
+      <w:r>
+        <w:rPr>
+          <w:color w:val="111111"/>
+          <w:shd w:val="clear" w:color="auto" w:fill="FFFFFF"/>
+        </w:rPr>
+        <w:t>yolladık.Yolladığımız</w:t>
+      </w:r>
+      <w:proofErr w:type="spellEnd"/>
+      <w:proofErr w:type="gramEnd"/>
+      <w:r>
+        <w:rPr>
+          <w:color w:val="111111"/>
+          <w:shd w:val="clear" w:color="auto" w:fill="FFFFFF"/>
+        </w:rPr>
+        <w:t xml:space="preserve"> bu değerlere göre grafik gösterimi görsel </w:t>
+      </w:r>
+      <w:proofErr w:type="spellStart"/>
+      <w:r>
+        <w:rPr>
+          <w:color w:val="111111"/>
+          <w:shd w:val="clear" w:color="auto" w:fill="FFFFFF"/>
+        </w:rPr>
+        <w:t>uyguluma</w:t>
+      </w:r>
+      <w:proofErr w:type="spellEnd"/>
+      <w:r>
+        <w:rPr>
+          <w:color w:val="111111"/>
+          <w:shd w:val="clear" w:color="auto" w:fill="FFFFFF"/>
+        </w:rPr>
+        <w:t xml:space="preserve"> </w:t>
+      </w:r>
+      <w:proofErr w:type="spellStart"/>
+      <w:r>
+        <w:rPr>
+          <w:color w:val="111111"/>
+          <w:shd w:val="clear" w:color="auto" w:fill="FFFFFF"/>
+        </w:rPr>
+        <w:t>oluşturuldu.Ayrıca</w:t>
+      </w:r>
+      <w:proofErr w:type="spellEnd"/>
+      <w:r>
+        <w:rPr>
+          <w:color w:val="111111"/>
+          <w:shd w:val="clear" w:color="auto" w:fill="FFFFFF"/>
+        </w:rPr>
+        <w:t xml:space="preserve"> gelen bu değerler sıcaklık ve nem değerlerini SQL server </w:t>
+      </w:r>
+      <w:proofErr w:type="spellStart"/>
+      <w:r>
+        <w:rPr>
+          <w:color w:val="111111"/>
+          <w:shd w:val="clear" w:color="auto" w:fill="FFFFFF"/>
+        </w:rPr>
+        <w:t>veritabanına</w:t>
+      </w:r>
+      <w:proofErr w:type="spellEnd"/>
+      <w:r>
+        <w:rPr>
+          <w:color w:val="111111"/>
+          <w:shd w:val="clear" w:color="auto" w:fill="FFFFFF"/>
+        </w:rPr>
+        <w:t xml:space="preserve"> kaydettik.</w:t>
       </w:r>
     </w:p>
     <w:p>
@@ -2210,7 +2777,23 @@
         <w:jc w:val="both"/>
       </w:pPr>
       <w:r>
-        <w:t>Aynı zamanda ortamın sıcaklık değerlerini de ölçüp oda sıcaklığının üstünde olduğunda ledin yanmasını sağladık düşük olduğunda ise ledin sönmesini sağladık bu sayede ortamın sıcaklığını da kolaylıkla kontrol etmiş olduk.</w:t>
+        <w:t xml:space="preserve">Aynı zamanda ortamın sıcaklık değerlerini de ölçüp oda sıcaklığının üstünde olduğunda </w:t>
+      </w:r>
+      <w:proofErr w:type="spellStart"/>
+      <w:r>
+        <w:t>ledin</w:t>
+      </w:r>
+      <w:proofErr w:type="spellEnd"/>
+      <w:r>
+        <w:t xml:space="preserve"> yanmasını sağladık düşük olduğunda ise </w:t>
+      </w:r>
+      <w:proofErr w:type="spellStart"/>
+      <w:r>
+        <w:t>ledin</w:t>
+      </w:r>
+      <w:proofErr w:type="spellEnd"/>
+      <w:r>
+        <w:t xml:space="preserve"> sönmesini sağladık bu sayede ortamın sıcaklığını da kolaylıkla kontrol etmiş olduk.</w:t>
       </w:r>
     </w:p>
     <w:p>
@@ -2355,7 +2938,7 @@
         <w:rStyle w:val="SayfaNumaras"/>
         <w:noProof/>
       </w:rPr>
-      <w:t>7</w:t>
+      <w:t>6</w:t>
     </w:r>
     <w:r>
       <w:rPr>

</xml_diff>